<commit_message>
edited the readme to highligh bug in red text.
</commit_message>
<xml_diff>
--- a/ReadMe.docx
+++ b/ReadMe.docx
@@ -6,23 +6,14 @@
       <w:pPr>
         <w:pStyle w:val="Heading1"/>
         <w:jc w:val="center"/>
-        <w:rPr>
-          <w:lang w:val="nl-NL"/>
-        </w:rPr>
-      </w:pPr>
-      <w:r>
-        <w:rPr>
-          <w:lang w:val="nl-NL"/>
-        </w:rPr>
+      </w:pPr>
+      <w:r>
         <w:t>Enablon Assignment</w:t>
       </w:r>
     </w:p>
     <w:p>
       <w:pPr>
         <w:jc w:val="both"/>
-        <w:rPr>
-          <w:lang w:val="nl-NL"/>
-        </w:rPr>
       </w:pPr>
     </w:p>
     <w:p>
@@ -177,8 +168,6 @@
           </wp:inline>
         </w:drawing>
       </w:r>
-      <w:bookmarkStart w:id="0" w:name="_GoBack"/>
-      <w:bookmarkEnd w:id="0"/>
     </w:p>
     <w:p>
       <w:pPr>
@@ -507,8 +496,13 @@
     </w:p>
     <w:p>
       <w:r>
+        <w:rPr>
+          <w:color w:val="FF0000"/>
+        </w:rPr>
         <w:t>The test scenario : “refreshing the url after editing a todo item” is failing as we see it is a bug in the application, because when we add a todo and refersh the list displayed is same. But when we edit the item and refesh the page the edited value is not saved and is lost.</w:t>
       </w:r>
+      <w:bookmarkStart w:id="0" w:name="_GoBack"/>
+      <w:bookmarkEnd w:id="0"/>
     </w:p>
     <w:p>
       <w:r>
@@ -879,7 +873,12 @@
     <w:p/>
     <w:p/>
     <w:sectPr>
-      <w:headerReference w:type="default" r:id="rId18"/>
+      <w:headerReference w:type="even" r:id="rId18"/>
+      <w:headerReference w:type="default" r:id="rId19"/>
+      <w:footerReference w:type="even" r:id="rId20"/>
+      <w:footerReference w:type="default" r:id="rId21"/>
+      <w:headerReference w:type="first" r:id="rId22"/>
+      <w:footerReference w:type="first" r:id="rId23"/>
       <w:pgSz w:w="12240" w:h="15840"/>
       <w:pgMar w:top="1440" w:right="1440" w:bottom="1440" w:left="1440" w:header="720" w:footer="720" w:gutter="0"/>
       <w:cols w:space="720"/>
@@ -914,6 +913,36 @@
 </w:endnotes>
 </file>
 
+<file path=word/footer1.xml><?xml version="1.0" encoding="utf-8"?>
+<w:ftr xmlns:wpc="http://schemas.microsoft.com/office/word/2010/wordprocessingCanvas" xmlns:cx="http://schemas.microsoft.com/office/drawing/2014/chartex" xmlns:cx1="http://schemas.microsoft.com/office/drawing/2015/9/8/chartex" xmlns:cx2="http://schemas.microsoft.com/office/drawing/2015/10/21/chartex" xmlns:cx3="http://schemas.microsoft.com/office/drawing/2016/5/9/chartex" xmlns:cx4="http://schemas.microsoft.com/office/drawing/2016/5/10/chartex" xmlns:cx5="http://schemas.microsoft.com/office/drawing/2016/5/11/chartex" xmlns:cx6="http://schemas.microsoft.com/office/drawing/2016/5/12/chartex" xmlns:cx7="http://schemas.microsoft.com/office/drawing/2016/5/13/chartex" xmlns:cx8="http://schemas.microsoft.com/office/drawing/2016/5/14/chartex" xmlns:mc="http://schemas.openxmlformats.org/markup-compatibility/2006" xmlns:aink="http://schemas.microsoft.com/office/drawing/2016/ink" xmlns:am3d="http://schemas.microsoft.com/office/drawing/2017/model3d" xmlns:o="urn:schemas-microsoft-com:office:office" xmlns:r="http://schemas.openxmlformats.org/officeDocument/2006/relationships" xmlns:m="http://schemas.openxmlformats.org/officeDocument/2006/math" xmlns:v="urn:schemas-microsoft-com:vml" xmlns:wp14="http://schemas.microsoft.com/office/word/2010/wordprocessingDrawing" xmlns:wp="http://schemas.openxmlformats.org/drawingml/2006/wordprocessingDrawing" xmlns:w10="urn:schemas-microsoft-com:office:word" xmlns:w="http://schemas.openxmlformats.org/wordprocessingml/2006/main" xmlns:w14="http://schemas.microsoft.com/office/word/2010/wordml" xmlns:w15="http://schemas.microsoft.com/office/word/2012/wordml" xmlns:w16cid="http://schemas.microsoft.com/office/word/2016/wordml/cid" xmlns:w16se="http://schemas.microsoft.com/office/word/2015/wordml/symex" xmlns:wpg="http://schemas.microsoft.com/office/word/2010/wordprocessingGroup" xmlns:wpi="http://schemas.microsoft.com/office/word/2010/wordprocessingInk" xmlns:wne="http://schemas.microsoft.com/office/word/2006/wordml" xmlns:wps="http://schemas.microsoft.com/office/word/2010/wordprocessingShape" mc:Ignorable="w14 w15 w16se w16cid wp14">
+  <w:p>
+    <w:pPr>
+      <w:pStyle w:val="Footer"/>
+    </w:pPr>
+  </w:p>
+</w:ftr>
+</file>
+
+<file path=word/footer2.xml><?xml version="1.0" encoding="utf-8"?>
+<w:ftr xmlns:wpc="http://schemas.microsoft.com/office/word/2010/wordprocessingCanvas" xmlns:cx="http://schemas.microsoft.com/office/drawing/2014/chartex" xmlns:cx1="http://schemas.microsoft.com/office/drawing/2015/9/8/chartex" xmlns:cx2="http://schemas.microsoft.com/office/drawing/2015/10/21/chartex" xmlns:cx3="http://schemas.microsoft.com/office/drawing/2016/5/9/chartex" xmlns:cx4="http://schemas.microsoft.com/office/drawing/2016/5/10/chartex" xmlns:cx5="http://schemas.microsoft.com/office/drawing/2016/5/11/chartex" xmlns:cx6="http://schemas.microsoft.com/office/drawing/2016/5/12/chartex" xmlns:cx7="http://schemas.microsoft.com/office/drawing/2016/5/13/chartex" xmlns:cx8="http://schemas.microsoft.com/office/drawing/2016/5/14/chartex" xmlns:mc="http://schemas.openxmlformats.org/markup-compatibility/2006" xmlns:aink="http://schemas.microsoft.com/office/drawing/2016/ink" xmlns:am3d="http://schemas.microsoft.com/office/drawing/2017/model3d" xmlns:o="urn:schemas-microsoft-com:office:office" xmlns:r="http://schemas.openxmlformats.org/officeDocument/2006/relationships" xmlns:m="http://schemas.openxmlformats.org/officeDocument/2006/math" xmlns:v="urn:schemas-microsoft-com:vml" xmlns:wp14="http://schemas.microsoft.com/office/word/2010/wordprocessingDrawing" xmlns:wp="http://schemas.openxmlformats.org/drawingml/2006/wordprocessingDrawing" xmlns:w10="urn:schemas-microsoft-com:office:word" xmlns:w="http://schemas.openxmlformats.org/wordprocessingml/2006/main" xmlns:w14="http://schemas.microsoft.com/office/word/2010/wordml" xmlns:w15="http://schemas.microsoft.com/office/word/2012/wordml" xmlns:w16cid="http://schemas.microsoft.com/office/word/2016/wordml/cid" xmlns:w16se="http://schemas.microsoft.com/office/word/2015/wordml/symex" xmlns:wpg="http://schemas.microsoft.com/office/word/2010/wordprocessingGroup" xmlns:wpi="http://schemas.microsoft.com/office/word/2010/wordprocessingInk" xmlns:wne="http://schemas.microsoft.com/office/word/2006/wordml" xmlns:wps="http://schemas.microsoft.com/office/word/2010/wordprocessingShape" mc:Ignorable="w14 w15 w16se w16cid wp14">
+  <w:p>
+    <w:pPr>
+      <w:pStyle w:val="Footer"/>
+    </w:pPr>
+  </w:p>
+</w:ftr>
+</file>
+
+<file path=word/footer3.xml><?xml version="1.0" encoding="utf-8"?>
+<w:ftr xmlns:wpc="http://schemas.microsoft.com/office/word/2010/wordprocessingCanvas" xmlns:cx="http://schemas.microsoft.com/office/drawing/2014/chartex" xmlns:cx1="http://schemas.microsoft.com/office/drawing/2015/9/8/chartex" xmlns:cx2="http://schemas.microsoft.com/office/drawing/2015/10/21/chartex" xmlns:cx3="http://schemas.microsoft.com/office/drawing/2016/5/9/chartex" xmlns:cx4="http://schemas.microsoft.com/office/drawing/2016/5/10/chartex" xmlns:cx5="http://schemas.microsoft.com/office/drawing/2016/5/11/chartex" xmlns:cx6="http://schemas.microsoft.com/office/drawing/2016/5/12/chartex" xmlns:cx7="http://schemas.microsoft.com/office/drawing/2016/5/13/chartex" xmlns:cx8="http://schemas.microsoft.com/office/drawing/2016/5/14/chartex" xmlns:mc="http://schemas.openxmlformats.org/markup-compatibility/2006" xmlns:aink="http://schemas.microsoft.com/office/drawing/2016/ink" xmlns:am3d="http://schemas.microsoft.com/office/drawing/2017/model3d" xmlns:o="urn:schemas-microsoft-com:office:office" xmlns:r="http://schemas.openxmlformats.org/officeDocument/2006/relationships" xmlns:m="http://schemas.openxmlformats.org/officeDocument/2006/math" xmlns:v="urn:schemas-microsoft-com:vml" xmlns:wp14="http://schemas.microsoft.com/office/word/2010/wordprocessingDrawing" xmlns:wp="http://schemas.openxmlformats.org/drawingml/2006/wordprocessingDrawing" xmlns:w10="urn:schemas-microsoft-com:office:word" xmlns:w="http://schemas.openxmlformats.org/wordprocessingml/2006/main" xmlns:w14="http://schemas.microsoft.com/office/word/2010/wordml" xmlns:w15="http://schemas.microsoft.com/office/word/2012/wordml" xmlns:w16cid="http://schemas.microsoft.com/office/word/2016/wordml/cid" xmlns:w16se="http://schemas.microsoft.com/office/word/2015/wordml/symex" xmlns:wpg="http://schemas.microsoft.com/office/word/2010/wordprocessingGroup" xmlns:wpi="http://schemas.microsoft.com/office/word/2010/wordprocessingInk" xmlns:wne="http://schemas.microsoft.com/office/word/2006/wordml" xmlns:wps="http://schemas.microsoft.com/office/word/2010/wordprocessingShape" mc:Ignorable="w14 w15 w16se w16cid wp14">
+  <w:p>
+    <w:pPr>
+      <w:pStyle w:val="Footer"/>
+    </w:pPr>
+  </w:p>
+</w:ftr>
+</file>
+
 <file path=word/footnotes.xml><?xml version="1.0" encoding="utf-8"?>
 <w:footnotes xmlns:wpc="http://schemas.microsoft.com/office/word/2010/wordprocessingCanvas" xmlns:cx="http://schemas.microsoft.com/office/drawing/2014/chartex" xmlns:cx1="http://schemas.microsoft.com/office/drawing/2015/9/8/chartex" xmlns:cx2="http://schemas.microsoft.com/office/drawing/2015/10/21/chartex" xmlns:cx3="http://schemas.microsoft.com/office/drawing/2016/5/9/chartex" xmlns:cx4="http://schemas.microsoft.com/office/drawing/2016/5/10/chartex" xmlns:cx5="http://schemas.microsoft.com/office/drawing/2016/5/11/chartex" xmlns:cx6="http://schemas.microsoft.com/office/drawing/2016/5/12/chartex" xmlns:cx7="http://schemas.microsoft.com/office/drawing/2016/5/13/chartex" xmlns:cx8="http://schemas.microsoft.com/office/drawing/2016/5/14/chartex" xmlns:mc="http://schemas.openxmlformats.org/markup-compatibility/2006" xmlns:aink="http://schemas.microsoft.com/office/drawing/2016/ink" xmlns:am3d="http://schemas.microsoft.com/office/drawing/2017/model3d" xmlns:o="urn:schemas-microsoft-com:office:office" xmlns:r="http://schemas.openxmlformats.org/officeDocument/2006/relationships" xmlns:m="http://schemas.openxmlformats.org/officeDocument/2006/math" xmlns:v="urn:schemas-microsoft-com:vml" xmlns:wp14="http://schemas.microsoft.com/office/word/2010/wordprocessingDrawing" xmlns:wp="http://schemas.openxmlformats.org/drawingml/2006/wordprocessingDrawing" xmlns:w10="urn:schemas-microsoft-com:office:word" xmlns:w="http://schemas.openxmlformats.org/wordprocessingml/2006/main" xmlns:w14="http://schemas.microsoft.com/office/word/2010/wordml" xmlns:w15="http://schemas.microsoft.com/office/word/2012/wordml" xmlns:w16cid="http://schemas.microsoft.com/office/word/2016/wordml/cid" xmlns:w16se="http://schemas.microsoft.com/office/word/2015/wordml/symex" xmlns:wpg="http://schemas.microsoft.com/office/word/2010/wordprocessingGroup" xmlns:wpi="http://schemas.microsoft.com/office/word/2010/wordprocessingInk" xmlns:wne="http://schemas.microsoft.com/office/word/2006/wordml" xmlns:wps="http://schemas.microsoft.com/office/word/2010/wordprocessingShape" mc:Ignorable="w14 w15 w16se w16cid wp14">
   <w:footnote w:type="separator" w:id="-1">
@@ -940,6 +969,16 @@
 </file>
 
 <file path=word/header1.xml><?xml version="1.0" encoding="utf-8"?>
+<w:hdr xmlns:wpc="http://schemas.microsoft.com/office/word/2010/wordprocessingCanvas" xmlns:cx="http://schemas.microsoft.com/office/drawing/2014/chartex" xmlns:cx1="http://schemas.microsoft.com/office/drawing/2015/9/8/chartex" xmlns:cx2="http://schemas.microsoft.com/office/drawing/2015/10/21/chartex" xmlns:cx3="http://schemas.microsoft.com/office/drawing/2016/5/9/chartex" xmlns:cx4="http://schemas.microsoft.com/office/drawing/2016/5/10/chartex" xmlns:cx5="http://schemas.microsoft.com/office/drawing/2016/5/11/chartex" xmlns:cx6="http://schemas.microsoft.com/office/drawing/2016/5/12/chartex" xmlns:cx7="http://schemas.microsoft.com/office/drawing/2016/5/13/chartex" xmlns:cx8="http://schemas.microsoft.com/office/drawing/2016/5/14/chartex" xmlns:mc="http://schemas.openxmlformats.org/markup-compatibility/2006" xmlns:aink="http://schemas.microsoft.com/office/drawing/2016/ink" xmlns:am3d="http://schemas.microsoft.com/office/drawing/2017/model3d" xmlns:o="urn:schemas-microsoft-com:office:office" xmlns:r="http://schemas.openxmlformats.org/officeDocument/2006/relationships" xmlns:m="http://schemas.openxmlformats.org/officeDocument/2006/math" xmlns:v="urn:schemas-microsoft-com:vml" xmlns:wp14="http://schemas.microsoft.com/office/word/2010/wordprocessingDrawing" xmlns:wp="http://schemas.openxmlformats.org/drawingml/2006/wordprocessingDrawing" xmlns:w10="urn:schemas-microsoft-com:office:word" xmlns:w="http://schemas.openxmlformats.org/wordprocessingml/2006/main" xmlns:w14="http://schemas.microsoft.com/office/word/2010/wordml" xmlns:w15="http://schemas.microsoft.com/office/word/2012/wordml" xmlns:w16cid="http://schemas.microsoft.com/office/word/2016/wordml/cid" xmlns:w16se="http://schemas.microsoft.com/office/word/2015/wordml/symex" xmlns:wpg="http://schemas.microsoft.com/office/word/2010/wordprocessingGroup" xmlns:wpi="http://schemas.microsoft.com/office/word/2010/wordprocessingInk" xmlns:wne="http://schemas.microsoft.com/office/word/2006/wordml" xmlns:wps="http://schemas.microsoft.com/office/word/2010/wordprocessingShape" mc:Ignorable="w14 w15 w16se w16cid wp14">
+  <w:p>
+    <w:pPr>
+      <w:pStyle w:val="Header"/>
+    </w:pPr>
+  </w:p>
+</w:hdr>
+</file>
+
+<file path=word/header2.xml><?xml version="1.0" encoding="utf-8"?>
 <w:hdr xmlns:wpc="http://schemas.microsoft.com/office/word/2010/wordprocessingCanvas" xmlns:cx="http://schemas.microsoft.com/office/drawing/2014/chartex" xmlns:cx1="http://schemas.microsoft.com/office/drawing/2015/9/8/chartex" xmlns:cx2="http://schemas.microsoft.com/office/drawing/2015/10/21/chartex" xmlns:cx3="http://schemas.microsoft.com/office/drawing/2016/5/9/chartex" xmlns:cx4="http://schemas.microsoft.com/office/drawing/2016/5/10/chartex" xmlns:cx5="http://schemas.microsoft.com/office/drawing/2016/5/11/chartex" xmlns:cx6="http://schemas.microsoft.com/office/drawing/2016/5/12/chartex" xmlns:cx7="http://schemas.microsoft.com/office/drawing/2016/5/13/chartex" xmlns:cx8="http://schemas.microsoft.com/office/drawing/2016/5/14/chartex" xmlns:mc="http://schemas.openxmlformats.org/markup-compatibility/2006" xmlns:aink="http://schemas.microsoft.com/office/drawing/2016/ink" xmlns:am3d="http://schemas.microsoft.com/office/drawing/2017/model3d" xmlns:o="urn:schemas-microsoft-com:office:office" xmlns:r="http://schemas.openxmlformats.org/officeDocument/2006/relationships" xmlns:m="http://schemas.openxmlformats.org/officeDocument/2006/math" xmlns:v="urn:schemas-microsoft-com:vml" xmlns:wp14="http://schemas.microsoft.com/office/word/2010/wordprocessingDrawing" xmlns:wp="http://schemas.openxmlformats.org/drawingml/2006/wordprocessingDrawing" xmlns:w10="urn:schemas-microsoft-com:office:word" xmlns:w="http://schemas.openxmlformats.org/wordprocessingml/2006/main" xmlns:w14="http://schemas.microsoft.com/office/word/2010/wordml" xmlns:w15="http://schemas.microsoft.com/office/word/2012/wordml" xmlns:w16cid="http://schemas.microsoft.com/office/word/2016/wordml/cid" xmlns:w16se="http://schemas.microsoft.com/office/word/2015/wordml/symex" xmlns:wpg="http://schemas.microsoft.com/office/word/2010/wordprocessingGroup" xmlns:wpi="http://schemas.microsoft.com/office/word/2010/wordprocessingInk" xmlns:wne="http://schemas.microsoft.com/office/word/2006/wordml" xmlns:wps="http://schemas.microsoft.com/office/word/2010/wordprocessingShape" mc:Ignorable="w14 w15 w16se w16cid wp14">
   <w:p>
     <w:pPr>
@@ -1063,6 +1102,16 @@
         </mc:Fallback>
       </mc:AlternateContent>
     </w:r>
+  </w:p>
+</w:hdr>
+</file>
+
+<file path=word/header3.xml><?xml version="1.0" encoding="utf-8"?>
+<w:hdr xmlns:wpc="http://schemas.microsoft.com/office/word/2010/wordprocessingCanvas" xmlns:cx="http://schemas.microsoft.com/office/drawing/2014/chartex" xmlns:cx1="http://schemas.microsoft.com/office/drawing/2015/9/8/chartex" xmlns:cx2="http://schemas.microsoft.com/office/drawing/2015/10/21/chartex" xmlns:cx3="http://schemas.microsoft.com/office/drawing/2016/5/9/chartex" xmlns:cx4="http://schemas.microsoft.com/office/drawing/2016/5/10/chartex" xmlns:cx5="http://schemas.microsoft.com/office/drawing/2016/5/11/chartex" xmlns:cx6="http://schemas.microsoft.com/office/drawing/2016/5/12/chartex" xmlns:cx7="http://schemas.microsoft.com/office/drawing/2016/5/13/chartex" xmlns:cx8="http://schemas.microsoft.com/office/drawing/2016/5/14/chartex" xmlns:mc="http://schemas.openxmlformats.org/markup-compatibility/2006" xmlns:aink="http://schemas.microsoft.com/office/drawing/2016/ink" xmlns:am3d="http://schemas.microsoft.com/office/drawing/2017/model3d" xmlns:o="urn:schemas-microsoft-com:office:office" xmlns:r="http://schemas.openxmlformats.org/officeDocument/2006/relationships" xmlns:m="http://schemas.openxmlformats.org/officeDocument/2006/math" xmlns:v="urn:schemas-microsoft-com:vml" xmlns:wp14="http://schemas.microsoft.com/office/word/2010/wordprocessingDrawing" xmlns:wp="http://schemas.openxmlformats.org/drawingml/2006/wordprocessingDrawing" xmlns:w10="urn:schemas-microsoft-com:office:word" xmlns:w="http://schemas.openxmlformats.org/wordprocessingml/2006/main" xmlns:w14="http://schemas.microsoft.com/office/word/2010/wordml" xmlns:w15="http://schemas.microsoft.com/office/word/2012/wordml" xmlns:w16cid="http://schemas.microsoft.com/office/word/2016/wordml/cid" xmlns:w16se="http://schemas.microsoft.com/office/word/2015/wordml/symex" xmlns:wpg="http://schemas.microsoft.com/office/word/2010/wordprocessingGroup" xmlns:wpi="http://schemas.microsoft.com/office/word/2010/wordprocessingInk" xmlns:wne="http://schemas.microsoft.com/office/word/2006/wordml" xmlns:wps="http://schemas.microsoft.com/office/word/2010/wordprocessingShape" mc:Ignorable="w14 w15 w16se w16cid wp14">
+  <w:p>
+    <w:pPr>
+      <w:pStyle w:val="Header"/>
+    </w:pPr>
   </w:p>
 </w:hdr>
 </file>
@@ -1655,6 +1704,7 @@
   <w:style w:type="character" w:default="1" w:styleId="DefaultParagraphFont">
     <w:name w:val="Default Paragraph Font"/>
     <w:uiPriority w:val="1"/>
+    <w:semiHidden/>
     <w:unhideWhenUsed/>
   </w:style>
   <w:style w:type="table" w:default="1" w:styleId="TableNormal">

</xml_diff>